<commit_message>
thi kh nv b
</commit_message>
<xml_diff>
--- a/files/ספר פרויקט - תהילה אברהמי (3).docx
+++ b/files/ספר פרויקט - תהילה אברהמי (3).docx
@@ -1,6 +1,6 @@
 
 <file path=word/document.xml><?xml version="1.0" encoding="utf-8"?>
-<w:document xmlns:wpc="http://schemas.microsoft.com/office/word/2010/wordprocessingCanvas" xmlns:cx="http://schemas.microsoft.com/office/drawing/2014/chartex" xmlns:cx1="http://schemas.microsoft.com/office/drawing/2015/9/8/chartex" xmlns:cx2="http://schemas.microsoft.com/office/drawing/2015/10/21/chartex" xmlns:cx3="http://schemas.microsoft.com/office/drawing/2016/5/9/chartex" xmlns:cx4="http://schemas.microsoft.com/office/drawing/2016/5/10/chartex" xmlns:cx5="http://schemas.microsoft.com/office/drawing/2016/5/11/chartex" xmlns:cx6="http://schemas.microsoft.com/office/drawing/2016/5/12/chartex" xmlns:cx7="http://schemas.microsoft.com/office/drawing/2016/5/13/chartex" xmlns:cx8="http://schemas.microsoft.com/office/drawing/2016/5/14/chartex" xmlns:mc="http://schemas.openxmlformats.org/markup-compatibility/2006" xmlns:aink="http://schemas.microsoft.com/office/drawing/2016/ink" xmlns:am3d="http://schemas.microsoft.com/office/drawing/2017/model3d" xmlns:o="urn:schemas-microsoft-com:office:office" xmlns:oel="http://schemas.microsoft.com/office/2019/extlst" xmlns:r="http://schemas.openxmlformats.org/officeDocument/2006/relationships" xmlns:m="http://schemas.openxmlformats.org/officeDocument/2006/math" xmlns:v="urn:schemas-microsoft-com:vml" xmlns:wp14="http://schemas.microsoft.com/office/word/2010/wordprocessingDrawing" xmlns:wp="http://schemas.openxmlformats.org/drawingml/2006/wordprocessingDrawing" xmlns:w10="urn:schemas-microsoft-com:office:word" xmlns:w="http://schemas.openxmlformats.org/wordprocessingml/2006/main" xmlns:w14="http://schemas.microsoft.com/office/word/2010/wordml" xmlns:w15="http://schemas.microsoft.com/office/word/2012/wordml" xmlns:w16cex="http://schemas.microsoft.com/office/word/2018/wordml/cex" xmlns:w16cid="http://schemas.microsoft.com/office/word/2016/wordml/cid" xmlns:w16="http://schemas.microsoft.com/office/word/2018/wordml" xmlns:w16sdtdh="http://schemas.microsoft.com/office/word/2020/wordml/sdtdatahash" xmlns:w16se="http://schemas.microsoft.com/office/word/2015/wordml/symex" xmlns:wpg="http://schemas.microsoft.com/office/word/2010/wordprocessingGroup" xmlns:wpi="http://schemas.microsoft.com/office/word/2010/wordprocessingInk" xmlns:wne="http://schemas.microsoft.com/office/word/2006/wordml" xmlns:wps="http://schemas.microsoft.com/office/word/2010/wordprocessingShape" mc:Ignorable="w14 w15 w16se w16cid w16 w16cex w16sdtdh wp14">
+<w:document xmlns:wpc="http://schemas.microsoft.com/office/word/2010/wordprocessingCanvas" xmlns:cx="http://schemas.microsoft.com/office/drawing/2014/chartex" xmlns:cx1="http://schemas.microsoft.com/office/drawing/2015/9/8/chartex" xmlns:cx2="http://schemas.microsoft.com/office/drawing/2015/10/21/chartex" xmlns:cx3="http://schemas.microsoft.com/office/drawing/2016/5/9/chartex" xmlns:cx4="http://schemas.microsoft.com/office/drawing/2016/5/10/chartex" xmlns:cx5="http://schemas.microsoft.com/office/drawing/2016/5/11/chartex" xmlns:cx6="http://schemas.microsoft.com/office/drawing/2016/5/12/chartex" xmlns:cx7="http://schemas.microsoft.com/office/drawing/2016/5/13/chartex" xmlns:cx8="http://schemas.microsoft.com/office/drawing/2016/5/14/chartex" xmlns:mc="http://schemas.openxmlformats.org/markup-compatibility/2006" xmlns:aink="http://schemas.microsoft.com/office/drawing/2016/ink" xmlns:am3d="http://schemas.microsoft.com/office/drawing/2017/model3d" xmlns:o="urn:schemas-microsoft-com:office:office" xmlns:r="http://schemas.openxmlformats.org/officeDocument/2006/relationships" xmlns:m="http://schemas.openxmlformats.org/officeDocument/2006/math" xmlns:v="urn:schemas-microsoft-com:vml" xmlns:wp14="http://schemas.microsoft.com/office/word/2010/wordprocessingDrawing" xmlns:wp="http://schemas.openxmlformats.org/drawingml/2006/wordprocessingDrawing" xmlns:w10="urn:schemas-microsoft-com:office:word" xmlns:w="http://schemas.openxmlformats.org/wordprocessingml/2006/main" xmlns:w14="http://schemas.microsoft.com/office/word/2010/wordml" xmlns:w15="http://schemas.microsoft.com/office/word/2012/wordml" xmlns:w16cid="http://schemas.microsoft.com/office/word/2016/wordml/cid" xmlns:w16se="http://schemas.microsoft.com/office/word/2015/wordml/symex" xmlns:wpg="http://schemas.microsoft.com/office/word/2010/wordprocessingGroup" xmlns:wpi="http://schemas.microsoft.com/office/word/2010/wordprocessingInk" xmlns:wne="http://schemas.microsoft.com/office/word/2006/wordml" xmlns:wps="http://schemas.microsoft.com/office/word/2010/wordprocessingShape" mc:Ignorable="w14 w15 w16se w16cid wp14">
   <w:body>
     <w:p>
       <w:pPr>
@@ -134,7 +134,7 @@
               </wp:anchor>
             </w:drawing>
           </mc:Choice>
-          <mc:Fallback>
+          <mc:Fallback xmlns:w16sdtdh="http://schemas.microsoft.com/office/word/2020/wordml/sdtdatahash" xmlns:w16="http://schemas.microsoft.com/office/word/2018/wordml" xmlns:w16cex="http://schemas.microsoft.com/office/word/2018/wordml/cex" xmlns:oel="http://schemas.microsoft.com/office/2019/extlst">
             <w:pict>
               <v:shapetype w14:anchorId="762FB5C9" id="_x0000_t32" coordsize="21600,21600" o:spt="32" o:oned="t" path="m,l21600,21600e" filled="f">
                 <v:path arrowok="t" fillok="f" o:connecttype="none"/>
@@ -215,7 +215,7 @@
               </wp:anchor>
             </w:drawing>
           </mc:Choice>
-          <mc:Fallback>
+          <mc:Fallback xmlns:w16sdtdh="http://schemas.microsoft.com/office/word/2020/wordml/sdtdatahash" xmlns:w16="http://schemas.microsoft.com/office/word/2018/wordml" xmlns:w16cex="http://schemas.microsoft.com/office/word/2018/wordml/cex" xmlns:oel="http://schemas.microsoft.com/office/2019/extlst">
             <w:pict>
               <v:shape w14:anchorId="1760B0FA" id="מחבר חץ ישר 164264" o:spid="_x0000_s1026" type="#_x0000_t32" style="position:absolute;left:0;text-align:left;margin-left:202.5pt;margin-top:1.5pt;width:.75pt;height:27.75pt;rotation:180;flip:x;z-index:251659264;visibility:visible;mso-wrap-style:square;mso-width-percent:0;mso-height-percent:0;mso-wrap-distance-left:9pt;mso-wrap-distance-top:0;mso-wrap-distance-right:9pt;mso-wrap-distance-bottom:0;mso-position-horizontal:absolute;mso-position-horizontal-relative:text;mso-position-vertical:absolute;mso-position-vertical-relative:text;mso-width-percent:0;mso-height-percent:0;mso-width-relative:margin;mso-height-relative:margin" o:gfxdata="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" strokecolor="#002060" strokeweight="1.5pt">
                 <v:stroke startarrowwidth="narrow" startarrowlength="short" endarrowwidth="narrow" endarrowlength="short" joinstyle="miter"/>
@@ -5106,7 +5106,7 @@
         <w:jc w:val="center"/>
         <w:rPr>
           <w:rFonts w:ascii="Arial" w:eastAsia="Arial" w:hAnsi="Arial" w:cs="Arial"/>
-          <w:b/>
+          <w:bCs/>
           <w:color w:val="89D7C3"/>
           <w:sz w:val="44"/>
           <w:szCs w:val="44"/>
@@ -5117,7 +5117,7 @@
       <w:r>
         <w:rPr>
           <w:rFonts w:ascii="Arial" w:eastAsia="Arial" w:hAnsi="Arial" w:cs="Arial"/>
-          <w:b/>
+          <w:bCs/>
           <w:color w:val="89D7C3"/>
           <w:sz w:val="44"/>
           <w:szCs w:val="44"/>
@@ -6590,7 +6590,7 @@
         <w:jc w:val="center"/>
         <w:rPr>
           <w:rFonts w:ascii="Arial" w:eastAsia="Arial" w:hAnsi="Arial" w:cs="Arial"/>
-          <w:b/>
+          <w:bCs/>
           <w:color w:val="89D7C3"/>
           <w:sz w:val="40"/>
           <w:szCs w:val="40"/>
@@ -6601,7 +6601,7 @@
       <w:r>
         <w:rPr>
           <w:rFonts w:ascii="Arial" w:eastAsia="Arial" w:hAnsi="Arial" w:cs="Arial"/>
-          <w:b/>
+          <w:bCs/>
           <w:color w:val="89D7C3"/>
           <w:sz w:val="44"/>
           <w:szCs w:val="44"/>
@@ -6610,8 +6610,10 @@
         <w:lastRenderedPageBreak/>
         <w:t>מבוא / תקציר</w:t>
       </w:r>
+      <w:bookmarkStart w:id="4" w:name="_GoBack"/>
       <w:bookmarkEnd w:id="2"/>
       <w:bookmarkEnd w:id="3"/>
+      <w:bookmarkEnd w:id="4"/>
     </w:p>
     <w:p>
       <w:pPr>
@@ -6623,18 +6625,18 @@
         <w:spacing w:line="360" w:lineRule="auto"/>
         <w:rPr>
           <w:rFonts w:ascii="Arial" w:eastAsia="Arial" w:hAnsi="Arial" w:cs="Arial"/>
-          <w:b/>
+          <w:bCs/>
           <w:color w:val="89D7C3"/>
           <w:sz w:val="40"/>
           <w:szCs w:val="40"/>
         </w:rPr>
       </w:pPr>
-      <w:bookmarkStart w:id="4" w:name="_Toc104936454"/>
-      <w:bookmarkStart w:id="5" w:name="_Toc104936985"/>
-      <w:r>
-        <w:rPr>
-          <w:rFonts w:ascii="Arial" w:eastAsia="Arial" w:hAnsi="Arial" w:cs="Arial"/>
-          <w:b/>
+      <w:bookmarkStart w:id="5" w:name="_Toc104936454"/>
+      <w:bookmarkStart w:id="6" w:name="_Toc104936985"/>
+      <w:r>
+        <w:rPr>
+          <w:rFonts w:ascii="Arial" w:eastAsia="Arial" w:hAnsi="Arial" w:cs="Arial"/>
+          <w:bCs/>
           <w:color w:val="89D7C3"/>
           <w:sz w:val="40"/>
           <w:szCs w:val="40"/>
@@ -6642,8 +6644,8 @@
         </w:rPr>
         <w:t>הרקע לפרויקט</w:t>
       </w:r>
-      <w:bookmarkEnd w:id="4"/>
       <w:bookmarkEnd w:id="5"/>
+      <w:bookmarkEnd w:id="6"/>
     </w:p>
     <w:p>
       <w:pPr>
@@ -7107,8 +7109,8 @@
           <w:szCs w:val="44"/>
         </w:rPr>
       </w:pPr>
-      <w:bookmarkStart w:id="6" w:name="_Toc104936455"/>
-      <w:bookmarkStart w:id="7" w:name="_Toc104936986"/>
+      <w:bookmarkStart w:id="7" w:name="_Toc104936455"/>
+      <w:bookmarkStart w:id="8" w:name="_Toc104936986"/>
       <w:r>
         <w:rPr>
           <w:rFonts w:ascii="Arial" w:eastAsia="Arial" w:hAnsi="Arial" w:cs="Arial"/>
@@ -7120,8 +7122,8 @@
         </w:rPr>
         <w:t>תהליך המחקר</w:t>
       </w:r>
-      <w:bookmarkEnd w:id="6"/>
       <w:bookmarkEnd w:id="7"/>
+      <w:bookmarkEnd w:id="8"/>
     </w:p>
     <w:p>
       <w:pPr>
@@ -7678,8 +7680,8 @@
           <w:szCs w:val="40"/>
         </w:rPr>
       </w:pPr>
-      <w:bookmarkStart w:id="8" w:name="_Toc104936456"/>
-      <w:bookmarkStart w:id="9" w:name="_Toc104936987"/>
+      <w:bookmarkStart w:id="9" w:name="_Toc104936456"/>
+      <w:bookmarkStart w:id="10" w:name="_Toc104936987"/>
       <w:r>
         <w:rPr>
           <w:rFonts w:ascii="Arial" w:eastAsia="Arial" w:hAnsi="Arial" w:cs="Arial"/>
@@ -7692,8 +7694,8 @@
         <w:lastRenderedPageBreak/>
         <w:t>סקירת ספרות</w:t>
       </w:r>
-      <w:bookmarkEnd w:id="8"/>
       <w:bookmarkEnd w:id="9"/>
+      <w:bookmarkEnd w:id="10"/>
     </w:p>
     <w:p>
       <w:pPr>
@@ -8249,8 +8251,8 @@
           <w:szCs w:val="40"/>
         </w:rPr>
       </w:pPr>
-      <w:bookmarkStart w:id="10" w:name="_Toc104936457"/>
-      <w:bookmarkStart w:id="11" w:name="_Toc104936988"/>
+      <w:bookmarkStart w:id="11" w:name="_Toc104936457"/>
+      <w:bookmarkStart w:id="12" w:name="_Toc104936988"/>
       <w:r>
         <w:rPr>
           <w:rFonts w:ascii="Arial" w:eastAsia="Arial" w:hAnsi="Arial" w:cs="Arial"/>
@@ -8263,8 +8265,8 @@
         <w:lastRenderedPageBreak/>
         <w:t>מטרות ויעדים</w:t>
       </w:r>
-      <w:bookmarkEnd w:id="10"/>
       <w:bookmarkEnd w:id="11"/>
+      <w:bookmarkEnd w:id="12"/>
     </w:p>
     <w:p>
       <w:pPr>
@@ -8730,8 +8732,8 @@
           <w:szCs w:val="44"/>
         </w:rPr>
       </w:pPr>
-      <w:bookmarkStart w:id="12" w:name="_Toc104936458"/>
-      <w:bookmarkStart w:id="13" w:name="_Toc104936989"/>
+      <w:bookmarkStart w:id="13" w:name="_Toc104936458"/>
+      <w:bookmarkStart w:id="14" w:name="_Toc104936989"/>
       <w:r>
         <w:rPr>
           <w:rFonts w:ascii="Arial" w:eastAsia="Arial" w:hAnsi="Arial" w:cs="Arial"/>
@@ -8744,8 +8746,8 @@
         <w:lastRenderedPageBreak/>
         <w:t>אתגרים</w:t>
       </w:r>
-      <w:bookmarkEnd w:id="12"/>
       <w:bookmarkEnd w:id="13"/>
+      <w:bookmarkEnd w:id="14"/>
     </w:p>
     <w:p>
       <w:pPr>
@@ -9111,8 +9113,8 @@
           <w:szCs w:val="44"/>
         </w:rPr>
       </w:pPr>
-      <w:bookmarkStart w:id="14" w:name="_Toc104936459"/>
-      <w:bookmarkStart w:id="15" w:name="_Toc104936990"/>
+      <w:bookmarkStart w:id="15" w:name="_Toc104936459"/>
+      <w:bookmarkStart w:id="16" w:name="_Toc104936990"/>
       <w:r>
         <w:rPr>
           <w:rFonts w:ascii="Arial" w:eastAsia="Arial" w:hAnsi="Arial" w:cs="Arial"/>
@@ -9124,8 +9126,8 @@
         </w:rPr>
         <w:t>מדדי הצלחה</w:t>
       </w:r>
-      <w:bookmarkEnd w:id="14"/>
       <w:bookmarkEnd w:id="15"/>
+      <w:bookmarkEnd w:id="16"/>
     </w:p>
     <w:p>
       <w:pPr>
@@ -9252,8 +9254,8 @@
           <w:szCs w:val="44"/>
         </w:rPr>
       </w:pPr>
-      <w:bookmarkStart w:id="16" w:name="_Toc104936460"/>
-      <w:bookmarkStart w:id="17" w:name="_Toc104936991"/>
+      <w:bookmarkStart w:id="17" w:name="_Toc104936460"/>
+      <w:bookmarkStart w:id="18" w:name="_Toc104936991"/>
       <w:r>
         <w:rPr>
           <w:rFonts w:ascii="Arial" w:eastAsia="Arial" w:hAnsi="Arial" w:cs="Arial"/>
@@ -9265,8 +9267,8 @@
         </w:rPr>
         <w:t>תיאור המצב הקיים</w:t>
       </w:r>
-      <w:bookmarkEnd w:id="16"/>
       <w:bookmarkEnd w:id="17"/>
+      <w:bookmarkEnd w:id="18"/>
     </w:p>
     <w:p>
       <w:pPr>
@@ -9375,8 +9377,8 @@
           <w:szCs w:val="40"/>
         </w:rPr>
       </w:pPr>
-      <w:bookmarkStart w:id="18" w:name="_Toc104936461"/>
-      <w:bookmarkStart w:id="19" w:name="_Toc104936992"/>
+      <w:bookmarkStart w:id="19" w:name="_Toc104936461"/>
+      <w:bookmarkStart w:id="20" w:name="_Toc104936992"/>
       <w:r>
         <w:rPr>
           <w:rFonts w:ascii="Arial" w:eastAsia="Arial" w:hAnsi="Arial" w:cs="Arial"/>
@@ -9389,8 +9391,8 @@
         <w:lastRenderedPageBreak/>
         <w:t>רקע תאורטי</w:t>
       </w:r>
-      <w:bookmarkEnd w:id="18"/>
       <w:bookmarkEnd w:id="19"/>
+      <w:bookmarkEnd w:id="20"/>
     </w:p>
     <w:p>
       <w:pPr>
@@ -11444,8 +11446,8 @@
           <w:szCs w:val="44"/>
         </w:rPr>
       </w:pPr>
-      <w:bookmarkStart w:id="20" w:name="_Toc104936462"/>
-      <w:bookmarkStart w:id="21" w:name="_Toc104936993"/>
+      <w:bookmarkStart w:id="21" w:name="_Toc104936462"/>
+      <w:bookmarkStart w:id="22" w:name="_Toc104936993"/>
       <w:r>
         <w:rPr>
           <w:rFonts w:ascii="Arial" w:eastAsia="Arial" w:hAnsi="Arial" w:cs="Arial"/>
@@ -11457,8 +11459,8 @@
         </w:rPr>
         <w:t>ניתוח חלופות מערכתי</w:t>
       </w:r>
-      <w:bookmarkEnd w:id="20"/>
       <w:bookmarkEnd w:id="21"/>
+      <w:bookmarkEnd w:id="22"/>
     </w:p>
     <w:p>
       <w:pPr>
@@ -11503,8 +11505,8 @@
           <w:szCs w:val="44"/>
         </w:rPr>
       </w:pPr>
-      <w:bookmarkStart w:id="22" w:name="_Toc104936463"/>
-      <w:bookmarkStart w:id="23" w:name="_Toc104936994"/>
+      <w:bookmarkStart w:id="23" w:name="_Toc104936463"/>
+      <w:bookmarkStart w:id="24" w:name="_Toc104936994"/>
       <w:r>
         <w:rPr>
           <w:rFonts w:ascii="Arial" w:eastAsia="Arial" w:hAnsi="Arial" w:cs="Arial"/>
@@ -11516,8 +11518,8 @@
         </w:rPr>
         <w:t>תיאור החלופה הנבחרת והנימוקים לבחירה</w:t>
       </w:r>
-      <w:bookmarkEnd w:id="22"/>
       <w:bookmarkEnd w:id="23"/>
+      <w:bookmarkEnd w:id="24"/>
     </w:p>
     <w:p>
       <w:pPr>
@@ -11651,8 +11653,8 @@
           <w:szCs w:val="44"/>
         </w:rPr>
       </w:pPr>
-      <w:bookmarkStart w:id="24" w:name="_Toc104936464"/>
-      <w:bookmarkStart w:id="25" w:name="_Toc104936995"/>
+      <w:bookmarkStart w:id="25" w:name="_Toc104936464"/>
+      <w:bookmarkStart w:id="26" w:name="_Toc104936995"/>
       <w:r>
         <w:rPr>
           <w:rFonts w:ascii="Arial" w:eastAsia="Arial" w:hAnsi="Arial" w:cs="Arial"/>
@@ -11665,8 +11667,8 @@
         <w:lastRenderedPageBreak/>
         <w:t>אפיון המערכת</w:t>
       </w:r>
-      <w:bookmarkEnd w:id="24"/>
       <w:bookmarkEnd w:id="25"/>
+      <w:bookmarkEnd w:id="26"/>
     </w:p>
     <w:p>
       <w:pPr>
@@ -11861,8 +11863,18 @@
           <w:sz w:val="24"/>
           <w:szCs w:val="24"/>
         </w:rPr>
-        <w:t>C#, Phyton</w:t>
-      </w:r>
+        <w:t xml:space="preserve">C#, </w:t>
+      </w:r>
+      <w:proofErr w:type="spellStart"/>
+      <w:r>
+        <w:rPr>
+          <w:rFonts w:ascii="Arial" w:eastAsia="Arial" w:hAnsi="Arial" w:cs="Arial"/>
+          <w:sz w:val="24"/>
+          <w:szCs w:val="24"/>
+        </w:rPr>
+        <w:t>Phyton</w:t>
+      </w:r>
+      <w:proofErr w:type="spellEnd"/>
       <w:r>
         <w:rPr>
           <w:rFonts w:ascii="Arial" w:eastAsia="Arial" w:hAnsi="Arial" w:cs="Arial"/>
@@ -12241,8 +12253,8 @@
           <w:szCs w:val="40"/>
         </w:rPr>
       </w:pPr>
-      <w:bookmarkStart w:id="26" w:name="_Toc104936465"/>
-      <w:bookmarkStart w:id="27" w:name="_Toc104936996"/>
+      <w:bookmarkStart w:id="27" w:name="_Toc104936465"/>
+      <w:bookmarkStart w:id="28" w:name="_Toc104936996"/>
       <w:r>
         <w:rPr>
           <w:rFonts w:ascii="Arial" w:eastAsia="Arial" w:hAnsi="Arial" w:cs="Arial"/>
@@ -12254,8 +12266,8 @@
         </w:rPr>
         <w:t>ניתוח דרישות המערכת</w:t>
       </w:r>
-      <w:bookmarkEnd w:id="26"/>
       <w:bookmarkEnd w:id="27"/>
+      <w:bookmarkEnd w:id="28"/>
     </w:p>
     <w:p>
       <w:pPr>
@@ -12472,8 +12484,8 @@
           <w:szCs w:val="40"/>
         </w:rPr>
       </w:pPr>
-      <w:bookmarkStart w:id="28" w:name="_Toc104936466"/>
-      <w:bookmarkStart w:id="29" w:name="_Toc104936997"/>
+      <w:bookmarkStart w:id="29" w:name="_Toc104936466"/>
+      <w:bookmarkStart w:id="30" w:name="_Toc104936997"/>
       <w:r>
         <w:rPr>
           <w:rFonts w:ascii="Arial" w:eastAsia="Arial" w:hAnsi="Arial" w:cs="Arial"/>
@@ -12485,8 +12497,8 @@
         </w:rPr>
         <w:t>מודול המערכת</w:t>
       </w:r>
-      <w:bookmarkEnd w:id="28"/>
       <w:bookmarkEnd w:id="29"/>
+      <w:bookmarkEnd w:id="30"/>
     </w:p>
     <w:p>
       <w:pPr>
@@ -12676,8 +12688,8 @@
           <w:szCs w:val="40"/>
         </w:rPr>
       </w:pPr>
-      <w:bookmarkStart w:id="30" w:name="_Toc104936467"/>
-      <w:bookmarkStart w:id="31" w:name="_Toc104936998"/>
+      <w:bookmarkStart w:id="31" w:name="_Toc104936467"/>
+      <w:bookmarkStart w:id="32" w:name="_Toc104936998"/>
       <w:r>
         <w:rPr>
           <w:rFonts w:ascii="Arial" w:eastAsia="Arial" w:hAnsi="Arial" w:cs="Arial"/>
@@ -12689,8 +12701,8 @@
         </w:rPr>
         <w:t>אפיון פונקציונאלי</w:t>
       </w:r>
-      <w:bookmarkEnd w:id="30"/>
       <w:bookmarkEnd w:id="31"/>
+      <w:bookmarkEnd w:id="32"/>
     </w:p>
     <w:p>
       <w:pPr>
@@ -13324,8 +13336,8 @@
           <w:szCs w:val="40"/>
         </w:rPr>
       </w:pPr>
-      <w:bookmarkStart w:id="32" w:name="_Toc104936468"/>
-      <w:bookmarkStart w:id="33" w:name="_Toc104936999"/>
+      <w:bookmarkStart w:id="33" w:name="_Toc104936468"/>
+      <w:bookmarkStart w:id="34" w:name="_Toc104936999"/>
       <w:r>
         <w:rPr>
           <w:rFonts w:ascii="Arial" w:eastAsia="Arial" w:hAnsi="Arial" w:cs="Arial"/>
@@ -13338,8 +13350,8 @@
         <w:lastRenderedPageBreak/>
         <w:t>ביצועים עיקריים</w:t>
       </w:r>
-      <w:bookmarkEnd w:id="32"/>
       <w:bookmarkEnd w:id="33"/>
+      <w:bookmarkEnd w:id="34"/>
     </w:p>
     <w:p>
       <w:pPr>
@@ -13443,8 +13455,8 @@
           <w:szCs w:val="40"/>
         </w:rPr>
       </w:pPr>
-      <w:bookmarkStart w:id="34" w:name="_Toc104936469"/>
-      <w:bookmarkStart w:id="35" w:name="_Toc104937000"/>
+      <w:bookmarkStart w:id="35" w:name="_Toc104936469"/>
+      <w:bookmarkStart w:id="36" w:name="_Toc104937000"/>
       <w:r>
         <w:rPr>
           <w:rFonts w:ascii="Arial" w:eastAsia="Arial" w:hAnsi="Arial" w:cs="Arial"/>
@@ -13456,8 +13468,8 @@
         </w:rPr>
         <w:t>אילוצים</w:t>
       </w:r>
-      <w:bookmarkEnd w:id="34"/>
       <w:bookmarkEnd w:id="35"/>
+      <w:bookmarkEnd w:id="36"/>
       <w:r>
         <w:rPr>
           <w:rFonts w:ascii="Arial" w:eastAsia="Arial" w:hAnsi="Arial" w:cs="Arial"/>
@@ -13582,8 +13594,8 @@
           <w:szCs w:val="44"/>
         </w:rPr>
       </w:pPr>
-      <w:bookmarkStart w:id="36" w:name="_Toc104936470"/>
-      <w:bookmarkStart w:id="37" w:name="_Toc104937001"/>
+      <w:bookmarkStart w:id="37" w:name="_Toc104936470"/>
+      <w:bookmarkStart w:id="38" w:name="_Toc104937001"/>
       <w:r>
         <w:rPr>
           <w:rFonts w:ascii="Arial" w:eastAsia="Arial" w:hAnsi="Arial" w:cs="Arial"/>
@@ -13596,8 +13608,8 @@
         <w:lastRenderedPageBreak/>
         <w:t>תיאור הארכיטקטורה</w:t>
       </w:r>
-      <w:bookmarkEnd w:id="36"/>
       <w:bookmarkEnd w:id="37"/>
+      <w:bookmarkEnd w:id="38"/>
     </w:p>
     <w:p>
       <w:pPr>
@@ -13615,8 +13627,8 @@
           <w:szCs w:val="36"/>
         </w:rPr>
       </w:pPr>
-      <w:bookmarkStart w:id="38" w:name="_Toc104936471"/>
-      <w:bookmarkStart w:id="39" w:name="_Toc104937002"/>
+      <w:bookmarkStart w:id="39" w:name="_Toc104936471"/>
+      <w:bookmarkStart w:id="40" w:name="_Toc104937002"/>
       <w:r>
         <w:rPr>
           <w:rFonts w:ascii="Arial" w:eastAsia="Arial" w:hAnsi="Arial" w:cs="Arial"/>
@@ -13638,8 +13650,8 @@
         </w:rPr>
         <w:t>Design level Down-Top</w:t>
       </w:r>
-      <w:bookmarkEnd w:id="38"/>
       <w:bookmarkEnd w:id="39"/>
+      <w:bookmarkEnd w:id="40"/>
     </w:p>
     <w:p>
       <w:pPr>
@@ -13967,8 +13979,8 @@
           <w:szCs w:val="40"/>
         </w:rPr>
       </w:pPr>
-      <w:bookmarkStart w:id="40" w:name="_Toc104936472"/>
-      <w:bookmarkStart w:id="41" w:name="_Toc104937003"/>
+      <w:bookmarkStart w:id="41" w:name="_Toc104936472"/>
+      <w:bookmarkStart w:id="42" w:name="_Toc104937003"/>
       <w:r>
         <w:rPr>
           <w:rFonts w:ascii="Arial" w:eastAsia="Arial" w:hAnsi="Arial" w:cs="Arial"/>
@@ -13980,8 +13992,8 @@
         </w:rPr>
         <w:t>תיאור הרכיבים בפתרון</w:t>
       </w:r>
-      <w:bookmarkEnd w:id="40"/>
       <w:bookmarkEnd w:id="41"/>
+      <w:bookmarkEnd w:id="42"/>
     </w:p>
     <w:p>
       <w:pPr>
@@ -16804,7 +16816,7 @@
           </mc:Choice>
           <mc:Fallback>
             <w:pict>
-              <v:group w14:anchorId="030ECEA8" id="קבוצה 164265" o:spid="_x0000_s1026" style="position:absolute;left:0;text-align:left;margin-left:-17.25pt;margin-top:202.15pt;width:432.5pt;height:110.3pt;z-index:251666432;mso-position-horizontal-relative:margin;mso-position-vertical-relative:margin" coordorigin="22866,30027" coordsize="58226,14230" o:gfxdata="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">
+              <v:group w14:anchorId="030ECEA8" id="קבוצה 164265" o:spid="_x0000_s1026" style="position:absolute;left:0;text-align:left;margin-left:-17.25pt;margin-top:202.15pt;width:432.5pt;height:110.3pt;z-index:251666432;mso-position-horizontal-relative:margin;mso-position-vertical-relative:margin" coordorigin="22866,30027" coordsize="58226,14230" o:gfxdata="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">
                 <v:group id="קבוצה 1" o:spid="_x0000_s1027" style="position:absolute;left:22866;top:30027;width:58226;height:14230" coordorigin="-495,-7151" coordsize="64833,16606" o:gfxdata="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">
                   <v:rect id="מלבן 2" o:spid="_x0000_s1028" style="position:absolute;left:-495;width:64833;height:9455;visibility:visible;mso-wrap-style:square;v-text-anchor:middle" o:gfxdata="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" filled="f" stroked="f">
                     <v:textbox inset="2.53958mm,2.53958mm,2.53958mm,2.53958mm">
@@ -17602,8 +17614,8 @@
           <w:szCs w:val="40"/>
         </w:rPr>
       </w:pPr>
-      <w:bookmarkStart w:id="42" w:name="_Toc104936473"/>
-      <w:bookmarkStart w:id="43" w:name="_Toc104937004"/>
+      <w:bookmarkStart w:id="43" w:name="_Toc104936473"/>
+      <w:bookmarkStart w:id="44" w:name="_Toc104937004"/>
       <w:r>
         <w:rPr>
           <w:rFonts w:ascii="Arial" w:eastAsia="Arial" w:hAnsi="Arial" w:cs="Arial"/>
@@ -17615,8 +17627,8 @@
         </w:rPr>
         <w:t>ארכיטקטורת רשת</w:t>
       </w:r>
-      <w:bookmarkEnd w:id="42"/>
       <w:bookmarkEnd w:id="43"/>
+      <w:bookmarkEnd w:id="44"/>
     </w:p>
     <w:p>
       <w:pPr>
@@ -17650,8 +17662,8 @@
         </w:rPr>
         <w:tab/>
       </w:r>
-      <w:bookmarkStart w:id="44" w:name="_Toc104936474"/>
-      <w:bookmarkStart w:id="45" w:name="_Toc104937005"/>
+      <w:bookmarkStart w:id="45" w:name="_Toc104936474"/>
+      <w:bookmarkStart w:id="46" w:name="_Toc104937005"/>
       <w:r>
         <w:rPr>
           <w:rFonts w:ascii="Arial" w:eastAsia="Arial" w:hAnsi="Arial" w:cs="Arial"/>
@@ -17662,8 +17674,8 @@
         </w:rPr>
         <w:t>לא רלוונטי</w:t>
       </w:r>
-      <w:bookmarkEnd w:id="44"/>
       <w:bookmarkEnd w:id="45"/>
+      <w:bookmarkEnd w:id="46"/>
       <w:r>
         <w:rPr>
           <w:rFonts w:ascii="Arial" w:eastAsia="Arial" w:hAnsi="Arial" w:cs="Arial"/>
@@ -17692,8 +17704,8 @@
           <w:szCs w:val="40"/>
         </w:rPr>
       </w:pPr>
-      <w:bookmarkStart w:id="46" w:name="_Toc104936475"/>
-      <w:bookmarkStart w:id="47" w:name="_Toc104937006"/>
+      <w:bookmarkStart w:id="47" w:name="_Toc104936475"/>
+      <w:bookmarkStart w:id="48" w:name="_Toc104937006"/>
       <w:r>
         <w:rPr>
           <w:rFonts w:ascii="Arial" w:eastAsia="Arial" w:hAnsi="Arial" w:cs="Arial"/>
@@ -17705,8 +17717,8 @@
         </w:rPr>
         <w:t>תיאור פרוטוקולי התקשורת</w:t>
       </w:r>
-      <w:bookmarkEnd w:id="46"/>
       <w:bookmarkEnd w:id="47"/>
+      <w:bookmarkEnd w:id="48"/>
       <w:r>
         <w:rPr>
           <w:rFonts w:ascii="Arial" w:eastAsia="Arial" w:hAnsi="Arial" w:cs="Arial"/>
@@ -18285,8 +18297,8 @@
           <w:szCs w:val="40"/>
         </w:rPr>
       </w:pPr>
-      <w:bookmarkStart w:id="48" w:name="_Toc104936476"/>
-      <w:bookmarkStart w:id="49" w:name="_Toc104937007"/>
+      <w:bookmarkStart w:id="49" w:name="_Toc104936476"/>
+      <w:bookmarkStart w:id="50" w:name="_Toc104937007"/>
       <w:r>
         <w:rPr>
           <w:rFonts w:ascii="Arial" w:eastAsia="Arial" w:hAnsi="Arial" w:cs="Arial"/>
@@ -18298,8 +18310,8 @@
         </w:rPr>
         <w:t>שרת – לקוח</w:t>
       </w:r>
-      <w:bookmarkEnd w:id="48"/>
       <w:bookmarkEnd w:id="49"/>
+      <w:bookmarkEnd w:id="50"/>
     </w:p>
     <w:p>
       <w:pPr>
@@ -18550,8 +18562,8 @@
           <w:szCs w:val="40"/>
         </w:rPr>
       </w:pPr>
-      <w:bookmarkStart w:id="50" w:name="_Toc104936477"/>
-      <w:bookmarkStart w:id="51" w:name="_Toc104937008"/>
+      <w:bookmarkStart w:id="51" w:name="_Toc104936477"/>
+      <w:bookmarkStart w:id="52" w:name="_Toc104937008"/>
       <w:r>
         <w:rPr>
           <w:rFonts w:ascii="Arial" w:eastAsia="Arial" w:hAnsi="Arial" w:cs="Arial"/>
@@ -18575,8 +18587,8 @@
         </w:rPr>
         <w:t>הצפנות</w:t>
       </w:r>
-      <w:bookmarkEnd w:id="50"/>
       <w:bookmarkEnd w:id="51"/>
+      <w:bookmarkEnd w:id="52"/>
       <w:proofErr w:type="spellEnd"/>
       <w:r>
         <w:rPr>
@@ -18622,8 +18634,8 @@
         </w:rPr>
         <w:tab/>
       </w:r>
-      <w:bookmarkStart w:id="52" w:name="_Toc104936478"/>
-      <w:bookmarkStart w:id="53" w:name="_Toc104937009"/>
+      <w:bookmarkStart w:id="53" w:name="_Toc104936478"/>
+      <w:bookmarkStart w:id="54" w:name="_Toc104937009"/>
       <w:r>
         <w:rPr>
           <w:rFonts w:ascii="Arial" w:eastAsia="Arial" w:hAnsi="Arial" w:cs="Arial"/>
@@ -18634,8 +18646,8 @@
         </w:rPr>
         <w:t>לא רלוונטי</w:t>
       </w:r>
-      <w:bookmarkEnd w:id="52"/>
       <w:bookmarkEnd w:id="53"/>
+      <w:bookmarkEnd w:id="54"/>
       <w:r>
         <w:rPr>
           <w:rFonts w:ascii="Arial" w:eastAsia="Arial" w:hAnsi="Arial" w:cs="Arial"/>
@@ -18749,8 +18761,8 @@
           <w:szCs w:val="44"/>
         </w:rPr>
       </w:pPr>
-      <w:bookmarkStart w:id="54" w:name="_Toc104936479"/>
-      <w:bookmarkStart w:id="55" w:name="_Toc104937010"/>
+      <w:bookmarkStart w:id="55" w:name="_Toc104936479"/>
+      <w:bookmarkStart w:id="56" w:name="_Toc104937010"/>
       <w:r>
         <w:rPr>
           <w:rFonts w:ascii="Arial" w:eastAsia="Arial" w:hAnsi="Arial" w:cs="Arial"/>
@@ -18784,8 +18796,8 @@
         </w:rPr>
         <w:t xml:space="preserve"> של המערכת המוצעת</w:t>
       </w:r>
-      <w:bookmarkEnd w:id="54"/>
       <w:bookmarkEnd w:id="55"/>
+      <w:bookmarkEnd w:id="56"/>
     </w:p>
     <w:p>
       <w:pPr>
@@ -18803,8 +18815,8 @@
           <w:szCs w:val="40"/>
         </w:rPr>
       </w:pPr>
-      <w:bookmarkStart w:id="56" w:name="_Toc104936480"/>
-      <w:bookmarkStart w:id="57" w:name="_Toc104937011"/>
+      <w:bookmarkStart w:id="57" w:name="_Toc104936480"/>
+      <w:bookmarkStart w:id="58" w:name="_Toc104937011"/>
       <w:r>
         <w:rPr>
           <w:rFonts w:ascii="Arial" w:eastAsia="Arial" w:hAnsi="Arial" w:cs="Arial"/>
@@ -18826,8 +18838,8 @@
         </w:rPr>
         <w:t>use case</w:t>
       </w:r>
-      <w:bookmarkEnd w:id="56"/>
       <w:bookmarkEnd w:id="57"/>
+      <w:bookmarkEnd w:id="58"/>
     </w:p>
     <w:p>
       <w:pPr>
@@ -19115,8 +19127,8 @@
           <w:szCs w:val="40"/>
         </w:rPr>
       </w:pPr>
-      <w:bookmarkStart w:id="58" w:name="_Toc104936481"/>
-      <w:bookmarkStart w:id="59" w:name="_Toc104937012"/>
+      <w:bookmarkStart w:id="59" w:name="_Toc104936481"/>
+      <w:bookmarkStart w:id="60" w:name="_Toc104937012"/>
       <w:r>
         <w:rPr>
           <w:rFonts w:ascii="Arial" w:eastAsia="Arial" w:hAnsi="Arial" w:cs="Arial"/>
@@ -19138,8 +19150,8 @@
         </w:rPr>
         <w:t>Use case</w:t>
       </w:r>
-      <w:bookmarkEnd w:id="58"/>
       <w:bookmarkEnd w:id="59"/>
+      <w:bookmarkEnd w:id="60"/>
       <w:r>
         <w:rPr>
           <w:rFonts w:ascii="Arial" w:eastAsia="Arial" w:hAnsi="Arial" w:cs="Arial"/>
@@ -22252,8 +22264,8 @@
           <w:szCs w:val="40"/>
         </w:rPr>
       </w:pPr>
-      <w:bookmarkStart w:id="60" w:name="_Toc104936482"/>
-      <w:bookmarkStart w:id="61" w:name="_Toc104937013"/>
+      <w:bookmarkStart w:id="61" w:name="_Toc104936482"/>
+      <w:bookmarkStart w:id="62" w:name="_Toc104937013"/>
       <w:r>
         <w:rPr>
           <w:rFonts w:ascii="Arial" w:eastAsia="Arial" w:hAnsi="Arial" w:cs="Arial"/>
@@ -22266,8 +22278,8 @@
         <w:lastRenderedPageBreak/>
         <w:t>מבני נתונים בהם משתמשים בפרויקט</w:t>
       </w:r>
-      <w:bookmarkEnd w:id="60"/>
       <w:bookmarkEnd w:id="61"/>
+      <w:bookmarkEnd w:id="62"/>
     </w:p>
     <w:p>
       <w:pPr>
@@ -22615,8 +22627,8 @@
           <w:szCs w:val="40"/>
         </w:rPr>
       </w:pPr>
-      <w:bookmarkStart w:id="62" w:name="_Toc104936483"/>
-      <w:bookmarkStart w:id="63" w:name="_Toc104937014"/>
+      <w:bookmarkStart w:id="63" w:name="_Toc104936483"/>
+      <w:bookmarkStart w:id="64" w:name="_Toc104937014"/>
       <w:r>
         <w:rPr>
           <w:rFonts w:ascii="Arial" w:eastAsia="Arial" w:hAnsi="Arial" w:cs="Arial"/>
@@ -22629,8 +22641,8 @@
         <w:lastRenderedPageBreak/>
         <w:t>תרשים מחלקות</w:t>
       </w:r>
-      <w:bookmarkEnd w:id="62"/>
       <w:bookmarkEnd w:id="63"/>
+      <w:bookmarkEnd w:id="64"/>
     </w:p>
     <w:p>
       <w:pPr>
@@ -23042,8 +23054,8 @@
           <w:szCs w:val="40"/>
         </w:rPr>
       </w:pPr>
-      <w:bookmarkStart w:id="64" w:name="_Toc104936484"/>
-      <w:bookmarkStart w:id="65" w:name="_Toc104937015"/>
+      <w:bookmarkStart w:id="65" w:name="_Toc104936484"/>
+      <w:bookmarkStart w:id="66" w:name="_Toc104937015"/>
       <w:r>
         <w:rPr>
           <w:rFonts w:ascii="Arial" w:eastAsia="Arial" w:hAnsi="Arial" w:cs="Arial"/>
@@ -23056,8 +23068,8 @@
         <w:lastRenderedPageBreak/>
         <w:t>תיאור המחלקות</w:t>
       </w:r>
-      <w:bookmarkEnd w:id="64"/>
       <w:bookmarkEnd w:id="65"/>
+      <w:bookmarkEnd w:id="66"/>
     </w:p>
     <w:p>
       <w:pPr>
@@ -24560,8 +24572,8 @@
           <w:szCs w:val="40"/>
         </w:rPr>
       </w:pPr>
-      <w:bookmarkStart w:id="66" w:name="_Toc104936485"/>
-      <w:bookmarkStart w:id="67" w:name="_Toc104937016"/>
+      <w:bookmarkStart w:id="67" w:name="_Toc104936485"/>
+      <w:bookmarkStart w:id="68" w:name="_Toc104937016"/>
       <w:r>
         <w:rPr>
           <w:rFonts w:ascii="Arial" w:eastAsia="Arial" w:hAnsi="Arial" w:cs="Arial"/>
@@ -24573,8 +24585,8 @@
         </w:rPr>
         <w:t>תיאור התוכנה</w:t>
       </w:r>
-      <w:bookmarkEnd w:id="66"/>
       <w:bookmarkEnd w:id="67"/>
+      <w:bookmarkEnd w:id="68"/>
     </w:p>
     <w:p/>
     <w:p>
@@ -25007,8 +25019,8 @@
           <w:szCs w:val="44"/>
         </w:rPr>
       </w:pPr>
-      <w:bookmarkStart w:id="68" w:name="_Toc104936486"/>
-      <w:bookmarkStart w:id="69" w:name="_Toc104937017"/>
+      <w:bookmarkStart w:id="69" w:name="_Toc104936486"/>
+      <w:bookmarkStart w:id="70" w:name="_Toc104937017"/>
       <w:r>
         <w:rPr>
           <w:rFonts w:ascii="Arial" w:eastAsia="Arial" w:hAnsi="Arial" w:cs="Arial"/>
@@ -25020,8 +25032,8 @@
         </w:rPr>
         <w:t>אלגוריתמים מרכזיים</w:t>
       </w:r>
-      <w:bookmarkEnd w:id="68"/>
       <w:bookmarkEnd w:id="69"/>
+      <w:bookmarkEnd w:id="70"/>
     </w:p>
     <w:p>
       <w:pPr>
@@ -26130,8 +26142,8 @@
           <w:szCs w:val="44"/>
         </w:rPr>
       </w:pPr>
-      <w:bookmarkStart w:id="70" w:name="_Toc104936487"/>
-      <w:bookmarkStart w:id="71" w:name="_Toc104937018"/>
+      <w:bookmarkStart w:id="71" w:name="_Toc104936487"/>
+      <w:bookmarkStart w:id="72" w:name="_Toc104937018"/>
       <w:r>
         <w:rPr>
           <w:rFonts w:ascii="Arial" w:eastAsia="Arial" w:hAnsi="Arial" w:cs="Arial"/>
@@ -26144,8 +26156,8 @@
         <w:lastRenderedPageBreak/>
         <w:t>קוד האלגוריתם</w:t>
       </w:r>
-      <w:bookmarkEnd w:id="70"/>
       <w:bookmarkEnd w:id="71"/>
+      <w:bookmarkEnd w:id="72"/>
     </w:p>
     <w:p>
       <w:pPr>
@@ -27036,8 +27048,8 @@
           <w:szCs w:val="24"/>
         </w:rPr>
       </w:pPr>
-      <w:bookmarkStart w:id="72" w:name="_Toc104936488"/>
-      <w:bookmarkStart w:id="73" w:name="_Toc104937019"/>
+      <w:bookmarkStart w:id="73" w:name="_Toc104936488"/>
+      <w:bookmarkStart w:id="74" w:name="_Toc104937019"/>
       <w:r>
         <w:rPr>
           <w:rFonts w:ascii="Arial" w:eastAsia="Arial" w:hAnsi="Arial" w:cs="Arial"/>
@@ -27070,8 +27082,8 @@
         </w:rPr>
         <w:t xml:space="preserve"> על המודל.</w:t>
       </w:r>
-      <w:bookmarkEnd w:id="72"/>
       <w:bookmarkEnd w:id="73"/>
+      <w:bookmarkEnd w:id="74"/>
     </w:p>
     <w:p>
       <w:pPr>
@@ -27238,8 +27250,8 @@
           <w:szCs w:val="44"/>
         </w:rPr>
       </w:pPr>
-      <w:bookmarkStart w:id="74" w:name="_Toc104936489"/>
-      <w:bookmarkStart w:id="75" w:name="_Toc104937020"/>
+      <w:bookmarkStart w:id="75" w:name="_Toc104936489"/>
+      <w:bookmarkStart w:id="76" w:name="_Toc104937020"/>
       <w:r>
         <w:rPr>
           <w:rFonts w:ascii="Arial" w:eastAsia="Arial" w:hAnsi="Arial" w:cs="Arial"/>
@@ -27251,8 +27263,8 @@
         </w:rPr>
         <w:t>תיאור מסד הנתונים</w:t>
       </w:r>
-      <w:bookmarkEnd w:id="74"/>
       <w:bookmarkEnd w:id="75"/>
+      <w:bookmarkEnd w:id="76"/>
     </w:p>
     <w:p>
       <w:pPr>
@@ -27277,8 +27289,8 @@
           <w:szCs w:val="40"/>
         </w:rPr>
       </w:pPr>
-      <w:bookmarkStart w:id="76" w:name="_Toc104936490"/>
-      <w:bookmarkStart w:id="77" w:name="_Toc104937021"/>
+      <w:bookmarkStart w:id="77" w:name="_Toc104936490"/>
+      <w:bookmarkStart w:id="78" w:name="_Toc104937021"/>
       <w:r>
         <w:rPr>
           <w:rFonts w:ascii="Arial" w:eastAsia="Arial" w:hAnsi="Arial" w:cs="Arial"/>
@@ -27300,8 +27312,8 @@
         </w:rPr>
         <w:t>Data Base</w:t>
       </w:r>
-      <w:bookmarkEnd w:id="76"/>
       <w:bookmarkEnd w:id="77"/>
+      <w:bookmarkEnd w:id="78"/>
     </w:p>
     <w:p>
       <w:pPr>
@@ -27711,8 +27723,8 @@
           <w:szCs w:val="44"/>
         </w:rPr>
       </w:pPr>
-      <w:bookmarkStart w:id="78" w:name="_Toc104936491"/>
-      <w:bookmarkStart w:id="79" w:name="_Toc104937022"/>
+      <w:bookmarkStart w:id="79" w:name="_Toc104936491"/>
+      <w:bookmarkStart w:id="80" w:name="_Toc104937022"/>
       <w:r>
         <w:rPr>
           <w:rFonts w:ascii="Arial" w:eastAsia="Arial" w:hAnsi="Arial" w:cs="Arial"/>
@@ -27725,8 +27737,8 @@
         <w:lastRenderedPageBreak/>
         <w:t>מדריך למשתמש</w:t>
       </w:r>
-      <w:bookmarkEnd w:id="78"/>
       <w:bookmarkEnd w:id="79"/>
+      <w:bookmarkEnd w:id="80"/>
     </w:p>
     <w:p>
       <w:pPr>
@@ -27743,8 +27755,8 @@
           <w:szCs w:val="40"/>
         </w:rPr>
       </w:pPr>
-      <w:bookmarkStart w:id="80" w:name="_Toc104936492"/>
-      <w:bookmarkStart w:id="81" w:name="_Toc104937023"/>
+      <w:bookmarkStart w:id="81" w:name="_Toc104936492"/>
+      <w:bookmarkStart w:id="82" w:name="_Toc104937023"/>
       <w:r>
         <w:rPr>
           <w:rFonts w:ascii="Arial" w:eastAsia="Arial" w:hAnsi="Arial" w:cs="Arial"/>
@@ -27756,8 +27768,8 @@
         </w:rPr>
         <w:t>תיאור המסכים</w:t>
       </w:r>
-      <w:bookmarkEnd w:id="80"/>
       <w:bookmarkEnd w:id="81"/>
+      <w:bookmarkEnd w:id="82"/>
     </w:p>
     <w:p>
       <w:pPr>
@@ -27867,8 +27879,8 @@
           <w:szCs w:val="40"/>
         </w:rPr>
       </w:pPr>
-      <w:bookmarkStart w:id="82" w:name="_Toc104936493"/>
-      <w:bookmarkStart w:id="83" w:name="_Toc104937024"/>
+      <w:bookmarkStart w:id="83" w:name="_Toc104936493"/>
+      <w:bookmarkStart w:id="84" w:name="_Toc104937024"/>
       <w:r>
         <w:rPr>
           <w:rFonts w:ascii="Arial" w:eastAsia="Arial" w:hAnsi="Arial" w:cs="Arial"/>
@@ -27881,8 +27893,8 @@
         <w:lastRenderedPageBreak/>
         <w:t>מדריך למשתמש</w:t>
       </w:r>
-      <w:bookmarkEnd w:id="82"/>
       <w:bookmarkEnd w:id="83"/>
+      <w:bookmarkEnd w:id="84"/>
     </w:p>
     <w:p>
       <w:pPr>
@@ -28054,7 +28066,27 @@
           <w:szCs w:val="24"/>
           <w:rtl/>
         </w:rPr>
-        <w:t xml:space="preserve">כעת הינך יכול למלא טופס יצירת קשר למקרה של היעדרות חלילה תהיה אפשרות ליצור קשר עם קרוב משפחה. מלא מייל ופלאפון ליצירת קשר והעלה תמונת פנים שלך. על התמונה להיות עדכנית וברורה. בכל שלב תוכל לעדכן את הפרטים והתמונה. כעת הינך מוגן ע"י </w:t>
+        <w:t xml:space="preserve">כעת הינך יכול למלא טופס יצירת קשר למקרה של היעדרות חלילה תהיה אפשרות ליצור קשר עם קרוב משפחה. מלא מייל ופלאפון ליצירת קשר והעלה תמונת פנים שלך. על התמונה להיות עדכנית וברורה. בכל שלב תוכל לעדכן את הפרטים והתמונה. כעת </w:t>
+      </w:r>
+      <w:proofErr w:type="spellStart"/>
+      <w:r>
+        <w:rPr>
+          <w:rFonts w:ascii="Arial" w:eastAsia="Arial" w:hAnsi="Arial" w:cs="Arial"/>
+          <w:sz w:val="24"/>
+          <w:szCs w:val="24"/>
+          <w:rtl/>
+        </w:rPr>
+        <w:t>הינך</w:t>
+      </w:r>
+      <w:proofErr w:type="spellEnd"/>
+      <w:r>
+        <w:rPr>
+          <w:rFonts w:ascii="Arial" w:eastAsia="Arial" w:hAnsi="Arial" w:cs="Arial"/>
+          <w:sz w:val="24"/>
+          <w:szCs w:val="24"/>
+          <w:rtl/>
+        </w:rPr>
+        <w:t xml:space="preserve"> מוגן ע"י </w:t>
       </w:r>
       <w:proofErr w:type="spellStart"/>
       <w:r>
@@ -28176,8 +28208,8 @@
           <w:szCs w:val="40"/>
         </w:rPr>
       </w:pPr>
-      <w:bookmarkStart w:id="84" w:name="_Toc104936494"/>
-      <w:bookmarkStart w:id="85" w:name="_Toc104937025"/>
+      <w:bookmarkStart w:id="85" w:name="_Toc104936494"/>
+      <w:bookmarkStart w:id="86" w:name="_Toc104937025"/>
       <w:r>
         <w:rPr>
           <w:rFonts w:ascii="Arial" w:eastAsia="Arial" w:hAnsi="Arial" w:cs="Arial"/>
@@ -28189,8 +28221,8 @@
         </w:rPr>
         <w:t>צילומי מסכים</w:t>
       </w:r>
-      <w:bookmarkEnd w:id="84"/>
       <w:bookmarkEnd w:id="85"/>
+      <w:bookmarkEnd w:id="86"/>
     </w:p>
     <w:p>
       <w:pPr>
@@ -29328,8 +29360,8 @@
           <w:szCs w:val="44"/>
         </w:rPr>
       </w:pPr>
-      <w:bookmarkStart w:id="86" w:name="_Toc104936495"/>
-      <w:bookmarkStart w:id="87" w:name="_Toc104937026"/>
+      <w:bookmarkStart w:id="87" w:name="_Toc104936495"/>
+      <w:bookmarkStart w:id="88" w:name="_Toc104937026"/>
       <w:r>
         <w:rPr>
           <w:rFonts w:ascii="Arial" w:eastAsia="Arial" w:hAnsi="Arial" w:cs="Arial"/>
@@ -29342,8 +29374,8 @@
         <w:lastRenderedPageBreak/>
         <w:t>בדיקות והערכה</w:t>
       </w:r>
-      <w:bookmarkEnd w:id="86"/>
       <w:bookmarkEnd w:id="87"/>
+      <w:bookmarkEnd w:id="88"/>
     </w:p>
     <w:p>
       <w:pPr>
@@ -29413,8 +29445,8 @@
           <w:szCs w:val="44"/>
         </w:rPr>
       </w:pPr>
-      <w:bookmarkStart w:id="88" w:name="_Toc104936496"/>
-      <w:bookmarkStart w:id="89" w:name="_Toc104937027"/>
+      <w:bookmarkStart w:id="89" w:name="_Toc104936496"/>
+      <w:bookmarkStart w:id="90" w:name="_Toc104937027"/>
       <w:r>
         <w:rPr>
           <w:rFonts w:ascii="Arial" w:eastAsia="Arial" w:hAnsi="Arial" w:cs="Arial"/>
@@ -29426,8 +29458,8 @@
         </w:rPr>
         <w:t>ניתוח יעילות</w:t>
       </w:r>
-      <w:bookmarkEnd w:id="88"/>
       <w:bookmarkEnd w:id="89"/>
+      <w:bookmarkEnd w:id="90"/>
     </w:p>
     <w:p>
       <w:pPr>
@@ -29491,8 +29523,8 @@
           <w:szCs w:val="44"/>
         </w:rPr>
       </w:pPr>
-      <w:bookmarkStart w:id="90" w:name="_Toc104936497"/>
-      <w:bookmarkStart w:id="91" w:name="_Toc104937028"/>
+      <w:bookmarkStart w:id="91" w:name="_Toc104936497"/>
+      <w:bookmarkStart w:id="92" w:name="_Toc104937028"/>
       <w:r>
         <w:rPr>
           <w:rFonts w:ascii="Arial" w:eastAsia="Arial" w:hAnsi="Arial" w:cs="Arial"/>
@@ -29504,8 +29536,8 @@
         </w:rPr>
         <w:t>אבטחת מידע</w:t>
       </w:r>
-      <w:bookmarkEnd w:id="90"/>
       <w:bookmarkEnd w:id="91"/>
+      <w:bookmarkEnd w:id="92"/>
     </w:p>
     <w:p>
       <w:pPr>
@@ -29577,8 +29609,8 @@
           <w:szCs w:val="44"/>
         </w:rPr>
       </w:pPr>
-      <w:bookmarkStart w:id="92" w:name="_Toc104936498"/>
-      <w:bookmarkStart w:id="93" w:name="_Toc104937029"/>
+      <w:bookmarkStart w:id="93" w:name="_Toc104936498"/>
+      <w:bookmarkStart w:id="94" w:name="_Toc104937029"/>
       <w:r>
         <w:rPr>
           <w:rFonts w:ascii="Arial" w:eastAsia="Arial" w:hAnsi="Arial" w:cs="Arial"/>
@@ -29591,8 +29623,8 @@
         <w:lastRenderedPageBreak/>
         <w:t>מסקנות</w:t>
       </w:r>
-      <w:bookmarkEnd w:id="92"/>
       <w:bookmarkEnd w:id="93"/>
+      <w:bookmarkEnd w:id="94"/>
     </w:p>
     <w:p>
       <w:pPr>
@@ -29857,8 +29889,8 @@
           <w:szCs w:val="44"/>
         </w:rPr>
       </w:pPr>
-      <w:bookmarkStart w:id="94" w:name="_Toc104936499"/>
-      <w:bookmarkStart w:id="95" w:name="_Toc104937030"/>
+      <w:bookmarkStart w:id="95" w:name="_Toc104936499"/>
+      <w:bookmarkStart w:id="96" w:name="_Toc104937030"/>
       <w:r>
         <w:rPr>
           <w:rFonts w:ascii="Arial" w:eastAsia="Arial" w:hAnsi="Arial" w:cs="Arial"/>
@@ -29871,8 +29903,8 @@
         <w:lastRenderedPageBreak/>
         <w:t>פיתוח עתידי</w:t>
       </w:r>
-      <w:bookmarkEnd w:id="94"/>
       <w:bookmarkEnd w:id="95"/>
+      <w:bookmarkEnd w:id="96"/>
     </w:p>
     <w:p>
       <w:pPr>
@@ -29890,27 +29922,7 @@
           <w:szCs w:val="24"/>
           <w:rtl/>
         </w:rPr>
-        <w:t xml:space="preserve">פיתוח הפרויקט היה ארוך משחשבתי. בתחילה לא לקחתי בחשבון המון עבודה שלכאורה הייתה נראית יחסית קלה וקצרה אך ארכה לי זמן וכוח רב. השקעתי בפרויקט את כל כוחי ומרצי העדפתי שיתבצע בצורה מקצועית וטובה ואפילו אם לא אספיק לבצע את כל רצונותיי </w:t>
-      </w:r>
-      <w:proofErr w:type="spellStart"/>
-      <w:r>
-        <w:rPr>
-          <w:rFonts w:ascii="Arial" w:eastAsia="Arial" w:hAnsi="Arial" w:cs="Arial"/>
-          <w:sz w:val="24"/>
-          <w:szCs w:val="24"/>
-          <w:rtl/>
-        </w:rPr>
-        <w:t>ותכניותיי</w:t>
-      </w:r>
-      <w:proofErr w:type="spellEnd"/>
-      <w:r>
-        <w:rPr>
-          <w:rFonts w:ascii="Arial" w:eastAsia="Arial" w:hAnsi="Arial" w:cs="Arial"/>
-          <w:sz w:val="24"/>
-          <w:szCs w:val="24"/>
-          <w:rtl/>
-        </w:rPr>
-        <w:t xml:space="preserve">  מסיבה זו הרבה דברים שתכננתי לעשות בפרויקט לא התבצעו בסופו של דבר מפאת חוסר הזמן והיכולת. </w:t>
+        <w:t xml:space="preserve">פיתוח הפרויקט היה ארוך משחשבתי. בתחילה לא לקחתי בחשבון המון עבודה שלכאורה הייתה נראית יחסית קלה וקצרה אך ארכה לי זמן וכוח רב. השקעתי בפרויקט את כל כוחי ומרצי העדפתי שיתבצע בצורה מקצועית וטובה ואפילו אם לא אספיק לבצע את כל רצונותיי ותכניותיי  מסיבה זו הרבה דברים שתכננתי לעשות בפרויקט לא התבצעו בסופו של דבר מפאת חוסר הזמן והיכולת. </w:t>
       </w:r>
     </w:p>
     <w:p>
@@ -30035,8 +30047,8 @@
           <w:szCs w:val="44"/>
         </w:rPr>
       </w:pPr>
-      <w:bookmarkStart w:id="96" w:name="_Toc104936500"/>
-      <w:bookmarkStart w:id="97" w:name="_Toc104937031"/>
+      <w:bookmarkStart w:id="97" w:name="_Toc104936500"/>
+      <w:bookmarkStart w:id="98" w:name="_Toc104937031"/>
       <w:r>
         <w:rPr>
           <w:rFonts w:ascii="Arial" w:eastAsia="Arial" w:hAnsi="Arial" w:cs="Arial"/>
@@ -30049,8 +30061,8 @@
         <w:lastRenderedPageBreak/>
         <w:t>ביבליוגרפיה</w:t>
       </w:r>
-      <w:bookmarkEnd w:id="96"/>
       <w:bookmarkEnd w:id="97"/>
+      <w:bookmarkEnd w:id="98"/>
     </w:p>
     <w:p>
       <w:pPr>
@@ -30400,7 +30412,7 @@
 </file>
 
 <file path=word/endnotes.xml><?xml version="1.0" encoding="utf-8"?>
-<w:endnotes xmlns:wpc="http://schemas.microsoft.com/office/word/2010/wordprocessingCanvas" xmlns:cx="http://schemas.microsoft.com/office/drawing/2014/chartex" xmlns:cx1="http://schemas.microsoft.com/office/drawing/2015/9/8/chartex" xmlns:cx2="http://schemas.microsoft.com/office/drawing/2015/10/21/chartex" xmlns:cx3="http://schemas.microsoft.com/office/drawing/2016/5/9/chartex" xmlns:cx4="http://schemas.microsoft.com/office/drawing/2016/5/10/chartex" xmlns:cx5="http://schemas.microsoft.com/office/drawing/2016/5/11/chartex" xmlns:cx6="http://schemas.microsoft.com/office/drawing/2016/5/12/chartex" xmlns:cx7="http://schemas.microsoft.com/office/drawing/2016/5/13/chartex" xmlns:cx8="http://schemas.microsoft.com/office/drawing/2016/5/14/chartex" xmlns:mc="http://schemas.openxmlformats.org/markup-compatibility/2006" xmlns:aink="http://schemas.microsoft.com/office/drawing/2016/ink" xmlns:am3d="http://schemas.microsoft.com/office/drawing/2017/model3d" xmlns:o="urn:schemas-microsoft-com:office:office" xmlns:oel="http://schemas.microsoft.com/office/2019/extlst" xmlns:r="http://schemas.openxmlformats.org/officeDocument/2006/relationships" xmlns:m="http://schemas.openxmlformats.org/officeDocument/2006/math" xmlns:v="urn:schemas-microsoft-com:vml" xmlns:wp14="http://schemas.microsoft.com/office/word/2010/wordprocessingDrawing" xmlns:wp="http://schemas.openxmlformats.org/drawingml/2006/wordprocessingDrawing" xmlns:w10="urn:schemas-microsoft-com:office:word" xmlns:w="http://schemas.openxmlformats.org/wordprocessingml/2006/main" xmlns:w14="http://schemas.microsoft.com/office/word/2010/wordml" xmlns:w15="http://schemas.microsoft.com/office/word/2012/wordml" xmlns:w16cex="http://schemas.microsoft.com/office/word/2018/wordml/cex" xmlns:w16cid="http://schemas.microsoft.com/office/word/2016/wordml/cid" xmlns:w16="http://schemas.microsoft.com/office/word/2018/wordml" xmlns:w16sdtdh="http://schemas.microsoft.com/office/word/2020/wordml/sdtdatahash" xmlns:w16se="http://schemas.microsoft.com/office/word/2015/wordml/symex" xmlns:wpg="http://schemas.microsoft.com/office/word/2010/wordprocessingGroup" xmlns:wpi="http://schemas.microsoft.com/office/word/2010/wordprocessingInk" xmlns:wne="http://schemas.microsoft.com/office/word/2006/wordml" xmlns:wps="http://schemas.microsoft.com/office/word/2010/wordprocessingShape" mc:Ignorable="w14 w15 w16se w16cid w16 w16cex w16sdtdh wp14">
+<w:endnotes xmlns:wpc="http://schemas.microsoft.com/office/word/2010/wordprocessingCanvas" xmlns:cx="http://schemas.microsoft.com/office/drawing/2014/chartex" xmlns:cx1="http://schemas.microsoft.com/office/drawing/2015/9/8/chartex" xmlns:cx2="http://schemas.microsoft.com/office/drawing/2015/10/21/chartex" xmlns:cx3="http://schemas.microsoft.com/office/drawing/2016/5/9/chartex" xmlns:cx4="http://schemas.microsoft.com/office/drawing/2016/5/10/chartex" xmlns:cx5="http://schemas.microsoft.com/office/drawing/2016/5/11/chartex" xmlns:cx6="http://schemas.microsoft.com/office/drawing/2016/5/12/chartex" xmlns:cx7="http://schemas.microsoft.com/office/drawing/2016/5/13/chartex" xmlns:cx8="http://schemas.microsoft.com/office/drawing/2016/5/14/chartex" xmlns:mc="http://schemas.openxmlformats.org/markup-compatibility/2006" xmlns:aink="http://schemas.microsoft.com/office/drawing/2016/ink" xmlns:am3d="http://schemas.microsoft.com/office/drawing/2017/model3d" xmlns:o="urn:schemas-microsoft-com:office:office" xmlns:r="http://schemas.openxmlformats.org/officeDocument/2006/relationships" xmlns:m="http://schemas.openxmlformats.org/officeDocument/2006/math" xmlns:v="urn:schemas-microsoft-com:vml" xmlns:wp14="http://schemas.microsoft.com/office/word/2010/wordprocessingDrawing" xmlns:wp="http://schemas.openxmlformats.org/drawingml/2006/wordprocessingDrawing" xmlns:w10="urn:schemas-microsoft-com:office:word" xmlns:w="http://schemas.openxmlformats.org/wordprocessingml/2006/main" xmlns:w14="http://schemas.microsoft.com/office/word/2010/wordml" xmlns:w15="http://schemas.microsoft.com/office/word/2012/wordml" xmlns:w16cid="http://schemas.microsoft.com/office/word/2016/wordml/cid" xmlns:w16se="http://schemas.microsoft.com/office/word/2015/wordml/symex" xmlns:wpg="http://schemas.microsoft.com/office/word/2010/wordprocessingGroup" xmlns:wpi="http://schemas.microsoft.com/office/word/2010/wordprocessingInk" xmlns:wne="http://schemas.microsoft.com/office/word/2006/wordml" xmlns:wps="http://schemas.microsoft.com/office/word/2010/wordprocessingShape" mc:Ignorable="w14 w15 w16se w16cid wp14">
   <w:endnote w:type="separator" w:id="-1">
     <w:p>
       <w:pPr>
@@ -30425,7 +30437,7 @@
 </file>
 
 <file path=word/footer1.xml><?xml version="1.0" encoding="utf-8"?>
-<w:ftr xmlns:wpc="http://schemas.microsoft.com/office/word/2010/wordprocessingCanvas" xmlns:cx="http://schemas.microsoft.com/office/drawing/2014/chartex" xmlns:cx1="http://schemas.microsoft.com/office/drawing/2015/9/8/chartex" xmlns:cx2="http://schemas.microsoft.com/office/drawing/2015/10/21/chartex" xmlns:cx3="http://schemas.microsoft.com/office/drawing/2016/5/9/chartex" xmlns:cx4="http://schemas.microsoft.com/office/drawing/2016/5/10/chartex" xmlns:cx5="http://schemas.microsoft.com/office/drawing/2016/5/11/chartex" xmlns:cx6="http://schemas.microsoft.com/office/drawing/2016/5/12/chartex" xmlns:cx7="http://schemas.microsoft.com/office/drawing/2016/5/13/chartex" xmlns:cx8="http://schemas.microsoft.com/office/drawing/2016/5/14/chartex" xmlns:mc="http://schemas.openxmlformats.org/markup-compatibility/2006" xmlns:aink="http://schemas.microsoft.com/office/drawing/2016/ink" xmlns:am3d="http://schemas.microsoft.com/office/drawing/2017/model3d" xmlns:o="urn:schemas-microsoft-com:office:office" xmlns:oel="http://schemas.microsoft.com/office/2019/extlst" xmlns:r="http://schemas.openxmlformats.org/officeDocument/2006/relationships" xmlns:m="http://schemas.openxmlformats.org/officeDocument/2006/math" xmlns:v="urn:schemas-microsoft-com:vml" xmlns:wp14="http://schemas.microsoft.com/office/word/2010/wordprocessingDrawing" xmlns:wp="http://schemas.openxmlformats.org/drawingml/2006/wordprocessingDrawing" xmlns:w10="urn:schemas-microsoft-com:office:word" xmlns:w="http://schemas.openxmlformats.org/wordprocessingml/2006/main" xmlns:w14="http://schemas.microsoft.com/office/word/2010/wordml" xmlns:w15="http://schemas.microsoft.com/office/word/2012/wordml" xmlns:w16cex="http://schemas.microsoft.com/office/word/2018/wordml/cex" xmlns:w16cid="http://schemas.microsoft.com/office/word/2016/wordml/cid" xmlns:w16="http://schemas.microsoft.com/office/word/2018/wordml" xmlns:w16sdtdh="http://schemas.microsoft.com/office/word/2020/wordml/sdtdatahash" xmlns:w16se="http://schemas.microsoft.com/office/word/2015/wordml/symex" xmlns:wpg="http://schemas.microsoft.com/office/word/2010/wordprocessingGroup" xmlns:wpi="http://schemas.microsoft.com/office/word/2010/wordprocessingInk" xmlns:wne="http://schemas.microsoft.com/office/word/2006/wordml" xmlns:wps="http://schemas.microsoft.com/office/word/2010/wordprocessingShape" mc:Ignorable="w14 w15 w16se w16cid w16 w16cex w16sdtdh wp14">
+<w:ftr xmlns:wpc="http://schemas.microsoft.com/office/word/2010/wordprocessingCanvas" xmlns:cx="http://schemas.microsoft.com/office/drawing/2014/chartex" xmlns:cx1="http://schemas.microsoft.com/office/drawing/2015/9/8/chartex" xmlns:cx2="http://schemas.microsoft.com/office/drawing/2015/10/21/chartex" xmlns:cx3="http://schemas.microsoft.com/office/drawing/2016/5/9/chartex" xmlns:cx4="http://schemas.microsoft.com/office/drawing/2016/5/10/chartex" xmlns:cx5="http://schemas.microsoft.com/office/drawing/2016/5/11/chartex" xmlns:cx6="http://schemas.microsoft.com/office/drawing/2016/5/12/chartex" xmlns:cx7="http://schemas.microsoft.com/office/drawing/2016/5/13/chartex" xmlns:cx8="http://schemas.microsoft.com/office/drawing/2016/5/14/chartex" xmlns:mc="http://schemas.openxmlformats.org/markup-compatibility/2006" xmlns:aink="http://schemas.microsoft.com/office/drawing/2016/ink" xmlns:am3d="http://schemas.microsoft.com/office/drawing/2017/model3d" xmlns:o="urn:schemas-microsoft-com:office:office" xmlns:r="http://schemas.openxmlformats.org/officeDocument/2006/relationships" xmlns:m="http://schemas.openxmlformats.org/officeDocument/2006/math" xmlns:v="urn:schemas-microsoft-com:vml" xmlns:wp14="http://schemas.microsoft.com/office/word/2010/wordprocessingDrawing" xmlns:wp="http://schemas.openxmlformats.org/drawingml/2006/wordprocessingDrawing" xmlns:w10="urn:schemas-microsoft-com:office:word" xmlns:w="http://schemas.openxmlformats.org/wordprocessingml/2006/main" xmlns:w14="http://schemas.microsoft.com/office/word/2010/wordml" xmlns:w15="http://schemas.microsoft.com/office/word/2012/wordml" xmlns:w16cid="http://schemas.microsoft.com/office/word/2016/wordml/cid" xmlns:w16se="http://schemas.microsoft.com/office/word/2015/wordml/symex" xmlns:wpg="http://schemas.microsoft.com/office/word/2010/wordprocessingGroup" xmlns:wpi="http://schemas.microsoft.com/office/word/2010/wordprocessingInk" xmlns:wne="http://schemas.microsoft.com/office/word/2006/wordml" xmlns:wps="http://schemas.microsoft.com/office/word/2010/wordprocessingShape" mc:Ignorable="w14 w15 w16se w16cid wp14">
   <w:p>
     <w:pPr>
       <w:pBdr>
@@ -30568,7 +30580,7 @@
 </file>
 
 <file path=word/footnotes.xml><?xml version="1.0" encoding="utf-8"?>
-<w:footnotes xmlns:wpc="http://schemas.microsoft.com/office/word/2010/wordprocessingCanvas" xmlns:cx="http://schemas.microsoft.com/office/drawing/2014/chartex" xmlns:cx1="http://schemas.microsoft.com/office/drawing/2015/9/8/chartex" xmlns:cx2="http://schemas.microsoft.com/office/drawing/2015/10/21/chartex" xmlns:cx3="http://schemas.microsoft.com/office/drawing/2016/5/9/chartex" xmlns:cx4="http://schemas.microsoft.com/office/drawing/2016/5/10/chartex" xmlns:cx5="http://schemas.microsoft.com/office/drawing/2016/5/11/chartex" xmlns:cx6="http://schemas.microsoft.com/office/drawing/2016/5/12/chartex" xmlns:cx7="http://schemas.microsoft.com/office/drawing/2016/5/13/chartex" xmlns:cx8="http://schemas.microsoft.com/office/drawing/2016/5/14/chartex" xmlns:mc="http://schemas.openxmlformats.org/markup-compatibility/2006" xmlns:aink="http://schemas.microsoft.com/office/drawing/2016/ink" xmlns:am3d="http://schemas.microsoft.com/office/drawing/2017/model3d" xmlns:o="urn:schemas-microsoft-com:office:office" xmlns:oel="http://schemas.microsoft.com/office/2019/extlst" xmlns:r="http://schemas.openxmlformats.org/officeDocument/2006/relationships" xmlns:m="http://schemas.openxmlformats.org/officeDocument/2006/math" xmlns:v="urn:schemas-microsoft-com:vml" xmlns:wp14="http://schemas.microsoft.com/office/word/2010/wordprocessingDrawing" xmlns:wp="http://schemas.openxmlformats.org/drawingml/2006/wordprocessingDrawing" xmlns:w10="urn:schemas-microsoft-com:office:word" xmlns:w="http://schemas.openxmlformats.org/wordprocessingml/2006/main" xmlns:w14="http://schemas.microsoft.com/office/word/2010/wordml" xmlns:w15="http://schemas.microsoft.com/office/word/2012/wordml" xmlns:w16cex="http://schemas.microsoft.com/office/word/2018/wordml/cex" xmlns:w16cid="http://schemas.microsoft.com/office/word/2016/wordml/cid" xmlns:w16="http://schemas.microsoft.com/office/word/2018/wordml" xmlns:w16sdtdh="http://schemas.microsoft.com/office/word/2020/wordml/sdtdatahash" xmlns:w16se="http://schemas.microsoft.com/office/word/2015/wordml/symex" xmlns:wpg="http://schemas.microsoft.com/office/word/2010/wordprocessingGroup" xmlns:wpi="http://schemas.microsoft.com/office/word/2010/wordprocessingInk" xmlns:wne="http://schemas.microsoft.com/office/word/2006/wordml" xmlns:wps="http://schemas.microsoft.com/office/word/2010/wordprocessingShape" mc:Ignorable="w14 w15 w16se w16cid w16 w16cex w16sdtdh wp14">
+<w:footnotes xmlns:wpc="http://schemas.microsoft.com/office/word/2010/wordprocessingCanvas" xmlns:cx="http://schemas.microsoft.com/office/drawing/2014/chartex" xmlns:cx1="http://schemas.microsoft.com/office/drawing/2015/9/8/chartex" xmlns:cx2="http://schemas.microsoft.com/office/drawing/2015/10/21/chartex" xmlns:cx3="http://schemas.microsoft.com/office/drawing/2016/5/9/chartex" xmlns:cx4="http://schemas.microsoft.com/office/drawing/2016/5/10/chartex" xmlns:cx5="http://schemas.microsoft.com/office/drawing/2016/5/11/chartex" xmlns:cx6="http://schemas.microsoft.com/office/drawing/2016/5/12/chartex" xmlns:cx7="http://schemas.microsoft.com/office/drawing/2016/5/13/chartex" xmlns:cx8="http://schemas.microsoft.com/office/drawing/2016/5/14/chartex" xmlns:mc="http://schemas.openxmlformats.org/markup-compatibility/2006" xmlns:aink="http://schemas.microsoft.com/office/drawing/2016/ink" xmlns:am3d="http://schemas.microsoft.com/office/drawing/2017/model3d" xmlns:o="urn:schemas-microsoft-com:office:office" xmlns:r="http://schemas.openxmlformats.org/officeDocument/2006/relationships" xmlns:m="http://schemas.openxmlformats.org/officeDocument/2006/math" xmlns:v="urn:schemas-microsoft-com:vml" xmlns:wp14="http://schemas.microsoft.com/office/word/2010/wordprocessingDrawing" xmlns:wp="http://schemas.openxmlformats.org/drawingml/2006/wordprocessingDrawing" xmlns:w10="urn:schemas-microsoft-com:office:word" xmlns:w="http://schemas.openxmlformats.org/wordprocessingml/2006/main" xmlns:w14="http://schemas.microsoft.com/office/word/2010/wordml" xmlns:w15="http://schemas.microsoft.com/office/word/2012/wordml" xmlns:w16cid="http://schemas.microsoft.com/office/word/2016/wordml/cid" xmlns:w16se="http://schemas.microsoft.com/office/word/2015/wordml/symex" xmlns:wpg="http://schemas.microsoft.com/office/word/2010/wordprocessingGroup" xmlns:wpi="http://schemas.microsoft.com/office/word/2010/wordprocessingInk" xmlns:wne="http://schemas.microsoft.com/office/word/2006/wordml" xmlns:wps="http://schemas.microsoft.com/office/word/2010/wordprocessingShape" mc:Ignorable="w14 w15 w16se w16cid wp14">
   <w:footnote w:type="separator" w:id="-1">
     <w:p>
       <w:pPr>
@@ -30593,7 +30605,7 @@
 </file>
 
 <file path=word/header1.xml><?xml version="1.0" encoding="utf-8"?>
-<w:hdr xmlns:wpc="http://schemas.microsoft.com/office/word/2010/wordprocessingCanvas" xmlns:cx="http://schemas.microsoft.com/office/drawing/2014/chartex" xmlns:cx1="http://schemas.microsoft.com/office/drawing/2015/9/8/chartex" xmlns:cx2="http://schemas.microsoft.com/office/drawing/2015/10/21/chartex" xmlns:cx3="http://schemas.microsoft.com/office/drawing/2016/5/9/chartex" xmlns:cx4="http://schemas.microsoft.com/office/drawing/2016/5/10/chartex" xmlns:cx5="http://schemas.microsoft.com/office/drawing/2016/5/11/chartex" xmlns:cx6="http://schemas.microsoft.com/office/drawing/2016/5/12/chartex" xmlns:cx7="http://schemas.microsoft.com/office/drawing/2016/5/13/chartex" xmlns:cx8="http://schemas.microsoft.com/office/drawing/2016/5/14/chartex" xmlns:mc="http://schemas.openxmlformats.org/markup-compatibility/2006" xmlns:aink="http://schemas.microsoft.com/office/drawing/2016/ink" xmlns:am3d="http://schemas.microsoft.com/office/drawing/2017/model3d" xmlns:o="urn:schemas-microsoft-com:office:office" xmlns:oel="http://schemas.microsoft.com/office/2019/extlst" xmlns:r="http://schemas.openxmlformats.org/officeDocument/2006/relationships" xmlns:m="http://schemas.openxmlformats.org/officeDocument/2006/math" xmlns:v="urn:schemas-microsoft-com:vml" xmlns:wp14="http://schemas.microsoft.com/office/word/2010/wordprocessingDrawing" xmlns:wp="http://schemas.openxmlformats.org/drawingml/2006/wordprocessingDrawing" xmlns:w10="urn:schemas-microsoft-com:office:word" xmlns:w="http://schemas.openxmlformats.org/wordprocessingml/2006/main" xmlns:w14="http://schemas.microsoft.com/office/word/2010/wordml" xmlns:w15="http://schemas.microsoft.com/office/word/2012/wordml" xmlns:w16cex="http://schemas.microsoft.com/office/word/2018/wordml/cex" xmlns:w16cid="http://schemas.microsoft.com/office/word/2016/wordml/cid" xmlns:w16="http://schemas.microsoft.com/office/word/2018/wordml" xmlns:w16sdtdh="http://schemas.microsoft.com/office/word/2020/wordml/sdtdatahash" xmlns:w16se="http://schemas.microsoft.com/office/word/2015/wordml/symex" xmlns:wpg="http://schemas.microsoft.com/office/word/2010/wordprocessingGroup" xmlns:wpi="http://schemas.microsoft.com/office/word/2010/wordprocessingInk" xmlns:wne="http://schemas.microsoft.com/office/word/2006/wordml" xmlns:wps="http://schemas.microsoft.com/office/word/2010/wordprocessingShape" mc:Ignorable="w14 w15 w16se w16cid w16 w16cex w16sdtdh wp14">
+<w:hdr xmlns:wpc="http://schemas.microsoft.com/office/word/2010/wordprocessingCanvas" xmlns:cx="http://schemas.microsoft.com/office/drawing/2014/chartex" xmlns:cx1="http://schemas.microsoft.com/office/drawing/2015/9/8/chartex" xmlns:cx2="http://schemas.microsoft.com/office/drawing/2015/10/21/chartex" xmlns:cx3="http://schemas.microsoft.com/office/drawing/2016/5/9/chartex" xmlns:cx4="http://schemas.microsoft.com/office/drawing/2016/5/10/chartex" xmlns:cx5="http://schemas.microsoft.com/office/drawing/2016/5/11/chartex" xmlns:cx6="http://schemas.microsoft.com/office/drawing/2016/5/12/chartex" xmlns:cx7="http://schemas.microsoft.com/office/drawing/2016/5/13/chartex" xmlns:cx8="http://schemas.microsoft.com/office/drawing/2016/5/14/chartex" xmlns:mc="http://schemas.openxmlformats.org/markup-compatibility/2006" xmlns:aink="http://schemas.microsoft.com/office/drawing/2016/ink" xmlns:am3d="http://schemas.microsoft.com/office/drawing/2017/model3d" xmlns:o="urn:schemas-microsoft-com:office:office" xmlns:r="http://schemas.openxmlformats.org/officeDocument/2006/relationships" xmlns:m="http://schemas.openxmlformats.org/officeDocument/2006/math" xmlns:v="urn:schemas-microsoft-com:vml" xmlns:wp14="http://schemas.microsoft.com/office/word/2010/wordprocessingDrawing" xmlns:wp="http://schemas.openxmlformats.org/drawingml/2006/wordprocessingDrawing" xmlns:w10="urn:schemas-microsoft-com:office:word" xmlns:w="http://schemas.openxmlformats.org/wordprocessingml/2006/main" xmlns:w14="http://schemas.microsoft.com/office/word/2010/wordml" xmlns:w15="http://schemas.microsoft.com/office/word/2012/wordml" xmlns:w16cid="http://schemas.microsoft.com/office/word/2016/wordml/cid" xmlns:w16se="http://schemas.microsoft.com/office/word/2015/wordml/symex" xmlns:wpg="http://schemas.microsoft.com/office/word/2010/wordprocessingGroup" xmlns:wpi="http://schemas.microsoft.com/office/word/2010/wordprocessingInk" xmlns:wne="http://schemas.microsoft.com/office/word/2006/wordml" xmlns:wps="http://schemas.microsoft.com/office/word/2010/wordprocessingShape" mc:Ignorable="w14 w15 w16se w16cid wp14">
   <w:p>
     <w:pPr>
       <w:pBdr>
@@ -30624,7 +30636,7 @@
 </file>
 
 <file path=word/numbering.xml><?xml version="1.0" encoding="utf-8"?>
-<w:numbering xmlns:wpc="http://schemas.microsoft.com/office/word/2010/wordprocessingCanvas" xmlns:cx="http://schemas.microsoft.com/office/drawing/2014/chartex" xmlns:cx1="http://schemas.microsoft.com/office/drawing/2015/9/8/chartex" xmlns:cx2="http://schemas.microsoft.com/office/drawing/2015/10/21/chartex" xmlns:cx3="http://schemas.microsoft.com/office/drawing/2016/5/9/chartex" xmlns:cx4="http://schemas.microsoft.com/office/drawing/2016/5/10/chartex" xmlns:cx5="http://schemas.microsoft.com/office/drawing/2016/5/11/chartex" xmlns:cx6="http://schemas.microsoft.com/office/drawing/2016/5/12/chartex" xmlns:cx7="http://schemas.microsoft.com/office/drawing/2016/5/13/chartex" xmlns:cx8="http://schemas.microsoft.com/office/drawing/2016/5/14/chartex" xmlns:mc="http://schemas.openxmlformats.org/markup-compatibility/2006" xmlns:aink="http://schemas.microsoft.com/office/drawing/2016/ink" xmlns:am3d="http://schemas.microsoft.com/office/drawing/2017/model3d" xmlns:o="urn:schemas-microsoft-com:office:office" xmlns:oel="http://schemas.microsoft.com/office/2019/extlst" xmlns:r="http://schemas.openxmlformats.org/officeDocument/2006/relationships" xmlns:m="http://schemas.openxmlformats.org/officeDocument/2006/math" xmlns:v="urn:schemas-microsoft-com:vml" xmlns:wp14="http://schemas.microsoft.com/office/word/2010/wordprocessingDrawing" xmlns:wp="http://schemas.openxmlformats.org/drawingml/2006/wordprocessingDrawing" xmlns:w10="urn:schemas-microsoft-com:office:word" xmlns:w="http://schemas.openxmlformats.org/wordprocessingml/2006/main" xmlns:w14="http://schemas.microsoft.com/office/word/2010/wordml" xmlns:w15="http://schemas.microsoft.com/office/word/2012/wordml" xmlns:w16cex="http://schemas.microsoft.com/office/word/2018/wordml/cex" xmlns:w16cid="http://schemas.microsoft.com/office/word/2016/wordml/cid" xmlns:w16="http://schemas.microsoft.com/office/word/2018/wordml" xmlns:w16sdtdh="http://schemas.microsoft.com/office/word/2020/wordml/sdtdatahash" xmlns:w16se="http://schemas.microsoft.com/office/word/2015/wordml/symex" xmlns:wpg="http://schemas.microsoft.com/office/word/2010/wordprocessingGroup" xmlns:wpi="http://schemas.microsoft.com/office/word/2010/wordprocessingInk" xmlns:wne="http://schemas.microsoft.com/office/word/2006/wordml" xmlns:wps="http://schemas.microsoft.com/office/word/2010/wordprocessingShape" mc:Ignorable="w14 w15 w16se w16cid w16 w16cex w16sdtdh wp14">
+<w:numbering xmlns:wpc="http://schemas.microsoft.com/office/word/2010/wordprocessingCanvas" xmlns:cx="http://schemas.microsoft.com/office/drawing/2014/chartex" xmlns:cx1="http://schemas.microsoft.com/office/drawing/2015/9/8/chartex" xmlns:cx2="http://schemas.microsoft.com/office/drawing/2015/10/21/chartex" xmlns:cx3="http://schemas.microsoft.com/office/drawing/2016/5/9/chartex" xmlns:cx4="http://schemas.microsoft.com/office/drawing/2016/5/10/chartex" xmlns:cx5="http://schemas.microsoft.com/office/drawing/2016/5/11/chartex" xmlns:cx6="http://schemas.microsoft.com/office/drawing/2016/5/12/chartex" xmlns:cx7="http://schemas.microsoft.com/office/drawing/2016/5/13/chartex" xmlns:cx8="http://schemas.microsoft.com/office/drawing/2016/5/14/chartex" xmlns:mc="http://schemas.openxmlformats.org/markup-compatibility/2006" xmlns:aink="http://schemas.microsoft.com/office/drawing/2016/ink" xmlns:am3d="http://schemas.microsoft.com/office/drawing/2017/model3d" xmlns:o="urn:schemas-microsoft-com:office:office" xmlns:r="http://schemas.openxmlformats.org/officeDocument/2006/relationships" xmlns:m="http://schemas.openxmlformats.org/officeDocument/2006/math" xmlns:v="urn:schemas-microsoft-com:vml" xmlns:wp14="http://schemas.microsoft.com/office/word/2010/wordprocessingDrawing" xmlns:wp="http://schemas.openxmlformats.org/drawingml/2006/wordprocessingDrawing" xmlns:w10="urn:schemas-microsoft-com:office:word" xmlns:w="http://schemas.openxmlformats.org/wordprocessingml/2006/main" xmlns:w14="http://schemas.microsoft.com/office/word/2010/wordml" xmlns:w15="http://schemas.microsoft.com/office/word/2012/wordml" xmlns:w16cid="http://schemas.microsoft.com/office/word/2016/wordml/cid" xmlns:w16se="http://schemas.microsoft.com/office/word/2015/wordml/symex" xmlns:wpg="http://schemas.microsoft.com/office/word/2010/wordprocessingGroup" xmlns:wpi="http://schemas.microsoft.com/office/word/2010/wordprocessingInk" xmlns:wne="http://schemas.microsoft.com/office/word/2006/wordml" xmlns:wps="http://schemas.microsoft.com/office/word/2010/wordprocessingShape" mc:Ignorable="w14 w15 w16se w16cid wp14">
   <w:abstractNum w:abstractNumId="0" w15:restartNumberingAfterBreak="0">
     <w:nsid w:val="0C60604A"/>
     <w:multiLevelType w:val="multilevel"/>
@@ -34598,113 +34610,113 @@
       </w:rPr>
     </w:lvl>
   </w:abstractNum>
-  <w:num w:numId="1" w16cid:durableId="1875649262">
+  <w:num w:numId="1">
     <w:abstractNumId w:val="24"/>
   </w:num>
-  <w:num w:numId="2" w16cid:durableId="1203440924">
+  <w:num w:numId="2">
     <w:abstractNumId w:val="30"/>
   </w:num>
-  <w:num w:numId="3" w16cid:durableId="458032027">
+  <w:num w:numId="3">
     <w:abstractNumId w:val="2"/>
   </w:num>
-  <w:num w:numId="4" w16cid:durableId="14311085">
+  <w:num w:numId="4">
     <w:abstractNumId w:val="18"/>
   </w:num>
-  <w:num w:numId="5" w16cid:durableId="159347376">
+  <w:num w:numId="5">
     <w:abstractNumId w:val="28"/>
   </w:num>
-  <w:num w:numId="6" w16cid:durableId="1259287720">
+  <w:num w:numId="6">
     <w:abstractNumId w:val="29"/>
   </w:num>
-  <w:num w:numId="7" w16cid:durableId="1170171767">
+  <w:num w:numId="7">
     <w:abstractNumId w:val="3"/>
   </w:num>
-  <w:num w:numId="8" w16cid:durableId="878518852">
+  <w:num w:numId="8">
     <w:abstractNumId w:val="23"/>
   </w:num>
-  <w:num w:numId="9" w16cid:durableId="497498168">
+  <w:num w:numId="9">
     <w:abstractNumId w:val="16"/>
   </w:num>
-  <w:num w:numId="10" w16cid:durableId="2131121881">
+  <w:num w:numId="10">
     <w:abstractNumId w:val="7"/>
   </w:num>
-  <w:num w:numId="11" w16cid:durableId="1068378692">
+  <w:num w:numId="11">
     <w:abstractNumId w:val="14"/>
   </w:num>
-  <w:num w:numId="12" w16cid:durableId="1516453735">
+  <w:num w:numId="12">
     <w:abstractNumId w:val="8"/>
   </w:num>
-  <w:num w:numId="13" w16cid:durableId="480122463">
+  <w:num w:numId="13">
     <w:abstractNumId w:val="6"/>
   </w:num>
-  <w:num w:numId="14" w16cid:durableId="1315256931">
+  <w:num w:numId="14">
     <w:abstractNumId w:val="0"/>
   </w:num>
-  <w:num w:numId="15" w16cid:durableId="739137211">
+  <w:num w:numId="15">
     <w:abstractNumId w:val="10"/>
   </w:num>
-  <w:num w:numId="16" w16cid:durableId="1149710971">
+  <w:num w:numId="16">
     <w:abstractNumId w:val="19"/>
   </w:num>
-  <w:num w:numId="17" w16cid:durableId="1414357514">
+  <w:num w:numId="17">
     <w:abstractNumId w:val="25"/>
   </w:num>
-  <w:num w:numId="18" w16cid:durableId="225728741">
+  <w:num w:numId="18">
     <w:abstractNumId w:val="11"/>
   </w:num>
-  <w:num w:numId="19" w16cid:durableId="1300380803">
+  <w:num w:numId="19">
     <w:abstractNumId w:val="13"/>
   </w:num>
-  <w:num w:numId="20" w16cid:durableId="709842027">
+  <w:num w:numId="20">
     <w:abstractNumId w:val="33"/>
   </w:num>
-  <w:num w:numId="21" w16cid:durableId="1996643605">
+  <w:num w:numId="21">
     <w:abstractNumId w:val="20"/>
   </w:num>
-  <w:num w:numId="22" w16cid:durableId="1717512308">
+  <w:num w:numId="22">
     <w:abstractNumId w:val="12"/>
   </w:num>
-  <w:num w:numId="23" w16cid:durableId="226577235">
+  <w:num w:numId="23">
     <w:abstractNumId w:val="32"/>
   </w:num>
-  <w:num w:numId="24" w16cid:durableId="1482119850">
+  <w:num w:numId="24">
     <w:abstractNumId w:val="5"/>
   </w:num>
-  <w:num w:numId="25" w16cid:durableId="860434816">
+  <w:num w:numId="25">
     <w:abstractNumId w:val="17"/>
   </w:num>
-  <w:num w:numId="26" w16cid:durableId="1837457160">
+  <w:num w:numId="26">
     <w:abstractNumId w:val="21"/>
   </w:num>
-  <w:num w:numId="27" w16cid:durableId="1115246196">
+  <w:num w:numId="27">
     <w:abstractNumId w:val="4"/>
   </w:num>
-  <w:num w:numId="28" w16cid:durableId="1979872083">
+  <w:num w:numId="28">
     <w:abstractNumId w:val="27"/>
   </w:num>
-  <w:num w:numId="29" w16cid:durableId="2090082256">
+  <w:num w:numId="29">
     <w:abstractNumId w:val="26"/>
   </w:num>
-  <w:num w:numId="30" w16cid:durableId="448278616">
+  <w:num w:numId="30">
     <w:abstractNumId w:val="9"/>
   </w:num>
-  <w:num w:numId="31" w16cid:durableId="1670257334">
+  <w:num w:numId="31">
     <w:abstractNumId w:val="15"/>
   </w:num>
-  <w:num w:numId="32" w16cid:durableId="64913028">
+  <w:num w:numId="32">
     <w:abstractNumId w:val="1"/>
   </w:num>
-  <w:num w:numId="33" w16cid:durableId="2138639189">
+  <w:num w:numId="33">
     <w:abstractNumId w:val="22"/>
   </w:num>
-  <w:num w:numId="34" w16cid:durableId="794177319">
+  <w:num w:numId="34">
     <w:abstractNumId w:val="31"/>
   </w:num>
 </w:numbering>
 </file>
 
 <file path=word/styles.xml><?xml version="1.0" encoding="utf-8"?>
-<w:styles xmlns:mc="http://schemas.openxmlformats.org/markup-compatibility/2006" xmlns:r="http://schemas.openxmlformats.org/officeDocument/2006/relationships" xmlns:w="http://schemas.openxmlformats.org/wordprocessingml/2006/main" xmlns:w14="http://schemas.microsoft.com/office/word/2010/wordml" xmlns:w15="http://schemas.microsoft.com/office/word/2012/wordml" xmlns:w16cex="http://schemas.microsoft.com/office/word/2018/wordml/cex" xmlns:w16cid="http://schemas.microsoft.com/office/word/2016/wordml/cid" xmlns:w16="http://schemas.microsoft.com/office/word/2018/wordml" xmlns:w16sdtdh="http://schemas.microsoft.com/office/word/2020/wordml/sdtdatahash" xmlns:w16se="http://schemas.microsoft.com/office/word/2015/wordml/symex" mc:Ignorable="w14 w15 w16se w16cid w16 w16cex w16sdtdh">
+<w:styles xmlns:mc="http://schemas.openxmlformats.org/markup-compatibility/2006" xmlns:r="http://schemas.openxmlformats.org/officeDocument/2006/relationships" xmlns:w="http://schemas.openxmlformats.org/wordprocessingml/2006/main" xmlns:w14="http://schemas.microsoft.com/office/word/2010/wordml" xmlns:w15="http://schemas.microsoft.com/office/word/2012/wordml" xmlns:w16cid="http://schemas.microsoft.com/office/word/2016/wordml/cid" xmlns:w16se="http://schemas.microsoft.com/office/word/2015/wordml/symex" mc:Ignorable="w14 w15 w16se w16cid">
   <w:docDefaults>
     <w:rPrDefault>
       <w:rPr>
@@ -34721,7 +34733,7 @@
       </w:pPr>
     </w:pPrDefault>
   </w:docDefaults>
-  <w:latentStyles w:defLockedState="0" w:defUIPriority="99" w:defSemiHidden="0" w:defUnhideWhenUsed="0" w:defQFormat="0" w:count="376">
+  <w:latentStyles w:defLockedState="0" w:defUIPriority="99" w:defSemiHidden="0" w:defUnhideWhenUsed="0" w:defQFormat="0" w:count="375">
     <w:lsdException w:name="Normal" w:uiPriority="0" w:qFormat="1"/>
     <w:lsdException w:name="heading 1" w:uiPriority="9" w:qFormat="1"/>
     <w:lsdException w:name="heading 2" w:semiHidden="1" w:uiPriority="9" w:unhideWhenUsed="1" w:qFormat="1"/>
@@ -35097,7 +35109,6 @@
     <w:lsdException w:name="Smart Hyperlink" w:semiHidden="1" w:unhideWhenUsed="1"/>
     <w:lsdException w:name="Hashtag" w:semiHidden="1" w:unhideWhenUsed="1"/>
     <w:lsdException w:name="Unresolved Mention" w:semiHidden="1" w:unhideWhenUsed="1"/>
-    <w:lsdException w:name="Smart Link" w:semiHidden="1" w:unhideWhenUsed="1"/>
   </w:latentStyles>
   <w:style w:type="paragraph" w:default="1" w:styleId="a">
     <w:name w:val="Normal"/>

</xml_diff>